<commit_message>
Updated project rubric and readme to respresent newly added functionality
</commit_message>
<xml_diff>
--- a/Project 1 Rubric.docx
+++ b/Project 1 Rubric.docx
@@ -797,10 +797,22 @@
           </w:p>
           <w:p>
             <w:r>
-              <w:t>Directory sorts by last name with section headers. You can drag on side to jump to other sections. All data saves except for the images. Auto layout constraints for each page were implemented.</w:t>
+              <w:t>Directory sorts by last name with section headers. You can drag on side to jump to other sections. All data</w:t>
+            </w:r>
+            <w:r>
+              <w:t xml:space="preserve"> saves</w:t>
+            </w:r>
+            <w:r>
+              <w:t>.</w:t>
+            </w:r>
+            <w:r>
+              <w:t xml:space="preserve"> Adding a founder functionality.</w:t>
             </w:r>
             <w:bookmarkStart w:id="0" w:name="_GoBack"/>
             <w:bookmarkEnd w:id="0"/>
+            <w:r>
+              <w:t xml:space="preserve"> Auto layout constraints for each page were implemented.</w:t>
+            </w:r>
           </w:p>
           <w:p/>
         </w:tc>

</xml_diff>